<commit_message>
Updated Usability Test Outline
Put the names of users test on.
</commit_message>
<xml_diff>
--- a/Design Docs and Resources/Usability Test Outline.docx
+++ b/Design Docs and Resources/Usability Test Outline.docx
@@ -36,16 +36,24 @@
         <w:spacing w:after="160"/>
       </w:pPr>
       <w:r>
-        <w:t>Two professors: Chris Raley, Mark Fontenot(?)</w:t>
-      </w:r>
-    </w:p>
-    <w:p>
-      <w:pPr>
-        <w:spacing w:after="160"/>
-      </w:pPr>
-      <w:r>
-        <w:t>Two students: (engineering student), (non-engineering student)</w:t>
-      </w:r>
+        <w:t xml:space="preserve">Two professors: Chris Raley, </w:t>
+      </w:r>
+      <w:r>
+        <w:t>Adriana Aceves</w:t>
+      </w:r>
+    </w:p>
+    <w:p>
+      <w:pPr>
+        <w:spacing w:after="160"/>
+      </w:pPr>
+      <w:r>
+        <w:t xml:space="preserve">Two students: </w:t>
+      </w:r>
+      <w:r>
+        <w:t>Vince Matranga, Michael Forrest</w:t>
+      </w:r>
+      <w:bookmarkStart w:id="0" w:name="_GoBack"/>
+      <w:bookmarkEnd w:id="0"/>
     </w:p>
     <w:p>
       <w:pPr>
@@ -244,10 +252,7 @@
         <w:spacing w:after="160"/>
       </w:pPr>
       <w:r>
-        <w:t>Delete</w:t>
-      </w:r>
-      <w:r>
-        <w:t xml:space="preserve"> a class.</w:t>
+        <w:t>Delete a class.</w:t>
       </w:r>
     </w:p>
     <w:p>
@@ -261,23 +266,15 @@
         <w:contextualSpacing/>
       </w:pPr>
       <w:r>
-        <w:t xml:space="preserve">Is it clear how to delete </w:t>
-      </w:r>
-      <w:bookmarkStart w:id="0" w:name="_GoBack"/>
-      <w:bookmarkEnd w:id="0"/>
-      <w:r>
-        <w:t>a class?</w:t>
-      </w:r>
-    </w:p>
-    <w:p>
-      <w:pPr>
-        <w:spacing w:after="160"/>
-      </w:pPr>
-      <w:r>
-        <w:t>Generate at</w:t>
-      </w:r>
-      <w:r>
-        <w:t>tendance code.</w:t>
+        <w:t>Is it clear how to delete a class?</w:t>
+      </w:r>
+    </w:p>
+    <w:p>
+      <w:pPr>
+        <w:spacing w:after="160"/>
+      </w:pPr>
+      <w:r>
+        <w:t>Generate attendance code.</w:t>
       </w:r>
     </w:p>
     <w:p>
@@ -386,10 +383,7 @@
         <w:contextualSpacing/>
       </w:pPr>
       <w:r>
-        <w:t>Is it clear how to access the attendance for a st</w:t>
-      </w:r>
-      <w:r>
-        <w:t>udent on a given day?</w:t>
+        <w:t>Is it clear how to access the attendance for a student on a given day?</w:t>
       </w:r>
     </w:p>
     <w:p>
@@ -488,10 +482,7 @@
         <w:contextualSpacing/>
       </w:pPr>
       <w:r>
-        <w:t>Is it clear how to chec</w:t>
-      </w:r>
-      <w:r>
-        <w:t>k-in using the pin/code?</w:t>
+        <w:t>Is it clear how to check-in using the pin/code?</w:t>
       </w:r>
     </w:p>
     <w:p>

</xml_diff>